<commit_message>
updated readme and fixxes number conversion exercise
</commit_message>
<xml_diff>
--- a/AssessmentCoverSheet_MathsForGames.docx
+++ b/AssessmentCoverSheet_MathsForGames.docx
@@ -1371,7 +1371,13 @@
             <w:rPr>
               <w:rStyle w:val="Style1"/>
             </w:rPr>
-            <w:t xml:space="preserve">Submitted math class files </w:t>
+            <w:t>submitted and completed all required fields for my math classes.</w:t>
+          </w:r>
+          <w:r>
+            <w:rPr>
+              <w:rStyle w:val="Style1"/>
+            </w:rPr>
+            <w:t xml:space="preserve"> </w:t>
           </w:r>
         </w:sdtContent>
       </w:sdt>
@@ -1459,21 +1465,7 @@
             <w:rPr>
               <w:rStyle w:val="Style1"/>
             </w:rPr>
-            <w:t xml:space="preserve">Submitted test result file </w:t>
-          </w:r>
-          <w:proofErr w:type="gramStart"/>
-          <w:r>
-            <w:rPr>
-              <w:rStyle w:val="Style1"/>
-            </w:rPr>
-            <w:t>with  all</w:t>
-          </w:r>
-          <w:proofErr w:type="gramEnd"/>
-          <w:r>
-            <w:rPr>
-              <w:rStyle w:val="Style1"/>
-            </w:rPr>
-            <w:t xml:space="preserve"> test passing</w:t>
+            <w:t>Submitted test result file with all test passing</w:t>
           </w:r>
         </w:sdtContent>
       </w:sdt>
@@ -1612,7 +1604,7 @@
           </w:rPr>
           <w:id w:val="-733150635"/>
           <w14:checkbox>
-            <w14:checked w14:val="0"/>
+            <w14:checked w14:val="1"/>
             <w14:checkedState w14:val="2612" w14:font="MS Gothic"/>
             <w14:uncheckedState w14:val="2610" w14:font="MS Gothic"/>
           </w14:checkbox>
@@ -1625,7 +1617,7 @@
               <w:b/>
               <w:sz w:val="40"/>
             </w:rPr>
-            <w:t>☐</w:t>
+            <w:t>☒</w:t>
           </w:r>
         </w:sdtContent>
       </w:sdt>
@@ -1659,7 +1651,6 @@
           <w:placeholder>
             <w:docPart w:val="B96C6E9CAC2C4320A65D238F1264D3E4"/>
           </w:placeholder>
-          <w:showingPlcHdr/>
           <w:text w:multiLine="1"/>
         </w:sdtPr>
         <w:sdtEndPr>
@@ -1670,21 +1661,9 @@
         <w:sdtContent>
           <w:r>
             <w:rPr>
-              <w:rStyle w:val="PlaceholderText"/>
+              <w:rStyle w:val="Style1"/>
             </w:rPr>
-            <w:t xml:space="preserve">In a few short sentences or dot points, please describe </w:t>
-          </w:r>
-          <w:r>
-            <w:rPr>
-              <w:rStyle w:val="PlaceholderText"/>
-            </w:rPr>
-            <w:t>what you submitted for this part of the assessment</w:t>
-          </w:r>
-          <w:r>
-            <w:rPr>
-              <w:rStyle w:val="PlaceholderText"/>
-            </w:rPr>
-            <w:t>.</w:t>
+            <w:t>Submitted a peer review word doc that was reviewed by Harrison as well as submitting the review I did for Igor’s submission</w:t>
           </w:r>
         </w:sdtContent>
       </w:sdt>
@@ -1712,7 +1691,7 @@
           </w:rPr>
           <w:id w:val="-1935745491"/>
           <w14:checkbox>
-            <w14:checked w14:val="0"/>
+            <w14:checked w14:val="1"/>
             <w14:checkedState w14:val="2612" w14:font="MS Gothic"/>
             <w14:uncheckedState w14:val="2610" w14:font="MS Gothic"/>
           </w14:checkbox>
@@ -1725,7 +1704,7 @@
               <w:b/>
               <w:sz w:val="40"/>
             </w:rPr>
-            <w:t>☐</w:t>
+            <w:t>☒</w:t>
           </w:r>
         </w:sdtContent>
       </w:sdt>
@@ -1757,7 +1736,6 @@
           <w:placeholder>
             <w:docPart w:val="2B369C5B27CB48A591D0D291A365B311"/>
           </w:placeholder>
-          <w:showingPlcHdr/>
           <w:text w:multiLine="1"/>
         </w:sdtPr>
         <w:sdtEndPr>
@@ -1768,21 +1746,23 @@
         <w:sdtContent>
           <w:r>
             <w:rPr>
-              <w:rStyle w:val="PlaceholderText"/>
+              <w:rStyle w:val="Style1"/>
             </w:rPr>
-            <w:t xml:space="preserve">In a few short sentences or dot points, please describe </w:t>
+            <w:t xml:space="preserve">Submitted </w:t>
           </w:r>
+          <w:proofErr w:type="gramStart"/>
           <w:r>
             <w:rPr>
-              <w:rStyle w:val="PlaceholderText"/>
+              <w:rStyle w:val="Style1"/>
             </w:rPr>
-            <w:t>what you submitted for this part of the assessment</w:t>
+            <w:t>300 word</w:t>
           </w:r>
+          <w:proofErr w:type="gramEnd"/>
           <w:r>
             <w:rPr>
-              <w:rStyle w:val="PlaceholderText"/>
+              <w:rStyle w:val="Style1"/>
             </w:rPr>
-            <w:t>.</w:t>
+            <w:t xml:space="preserve"> doc describing the benefits pros and why I would use version control.</w:t>
           </w:r>
         </w:sdtContent>
       </w:sdt>
@@ -1810,7 +1790,7 @@
           </w:rPr>
           <w:id w:val="-563788731"/>
           <w14:checkbox>
-            <w14:checked w14:val="0"/>
+            <w14:checked w14:val="1"/>
             <w14:checkedState w14:val="2612" w14:font="MS Gothic"/>
             <w14:uncheckedState w14:val="2610" w14:font="MS Gothic"/>
           </w14:checkbox>
@@ -1823,7 +1803,7 @@
               <w:b/>
               <w:sz w:val="40"/>
             </w:rPr>
-            <w:t>☐</w:t>
+            <w:t>☒</w:t>
           </w:r>
         </w:sdtContent>
       </w:sdt>
@@ -1864,7 +1844,6 @@
           <w:placeholder>
             <w:docPart w:val="321FEFD6BE2B463EA1960A92CC84CC52"/>
           </w:placeholder>
-          <w:showingPlcHdr/>
           <w:text w:multiLine="1"/>
         </w:sdtPr>
         <w:sdtEndPr>
@@ -1875,21 +1854,23 @@
         <w:sdtContent>
           <w:r>
             <w:rPr>
-              <w:rStyle w:val="PlaceholderText"/>
+              <w:rStyle w:val="Style1"/>
             </w:rPr>
-            <w:t xml:space="preserve">In a few short sentences or dot points, please describe </w:t>
+            <w:t xml:space="preserve">Submitted number conversion exercise and for the final question my new colour method is on line 63 in my </w:t>
           </w:r>
+          <w:proofErr w:type="spellStart"/>
           <w:r>
             <w:rPr>
-              <w:rStyle w:val="PlaceholderText"/>
+              <w:rStyle w:val="Style1"/>
             </w:rPr>
-            <w:t>what you submitted for this part of the assessment</w:t>
+            <w:t>mathClasses</w:t>
           </w:r>
+          <w:proofErr w:type="spellEnd"/>
           <w:r>
             <w:rPr>
-              <w:rStyle w:val="PlaceholderText"/>
+              <w:rStyle w:val="Style1"/>
             </w:rPr>
-            <w:t>.</w:t>
+            <w:t xml:space="preserve"> – colour. The unit test is located on line 555 in unitTest1.cs</w:t>
           </w:r>
         </w:sdtContent>
       </w:sdt>
@@ -1917,7 +1898,7 @@
           </w:rPr>
           <w:id w:val="911673231"/>
           <w14:checkbox>
-            <w14:checked w14:val="0"/>
+            <w14:checked w14:val="1"/>
             <w14:checkedState w14:val="2612" w14:font="MS Gothic"/>
             <w14:uncheckedState w14:val="2610" w14:font="MS Gothic"/>
           </w14:checkbox>
@@ -1930,7 +1911,7 @@
               <w:b/>
               <w:sz w:val="40"/>
             </w:rPr>
-            <w:t>☐</w:t>
+            <w:t>☒</w:t>
           </w:r>
         </w:sdtContent>
       </w:sdt>
@@ -1964,7 +1945,6 @@
           <w:placeholder>
             <w:docPart w:val="3A550A675EA44EEF8BD381EEFDA50067"/>
           </w:placeholder>
-          <w:showingPlcHdr/>
           <w:text w:multiLine="1"/>
         </w:sdtPr>
         <w:sdtEndPr>
@@ -1975,21 +1955,9 @@
         <w:sdtContent>
           <w:r>
             <w:rPr>
-              <w:rStyle w:val="PlaceholderText"/>
+              <w:rStyle w:val="Style1"/>
             </w:rPr>
-            <w:t xml:space="preserve">In a few short sentences or dot points, please describe </w:t>
-          </w:r>
-          <w:r>
-            <w:rPr>
-              <w:rStyle w:val="PlaceholderText"/>
-            </w:rPr>
-            <w:t>what you submitted for this part of the assessment</w:t>
-          </w:r>
-          <w:r>
-            <w:rPr>
-              <w:rStyle w:val="PlaceholderText"/>
-            </w:rPr>
-            <w:t>.</w:t>
+            <w:t>Submitted all folders in zips and into canvas.</w:t>
           </w:r>
         </w:sdtContent>
       </w:sdt>
@@ -2636,6 +2604,12 @@
                 <w:rFonts w:ascii="Calibri" w:eastAsia="Calibri" w:hAnsi="Calibri" w:cs="Calibri"/>
               </w:rPr>
             </w:pPr>
+            <w:r>
+              <w:rPr>
+                <w:rFonts w:ascii="Calibri" w:eastAsia="Calibri" w:hAnsi="Calibri" w:cs="Calibri"/>
+              </w:rPr>
+              <w:t>Y</w:t>
+            </w:r>
           </w:p>
         </w:tc>
       </w:tr>
@@ -2674,6 +2648,12 @@
                 <w:rFonts w:ascii="Calibri" w:eastAsia="Calibri" w:hAnsi="Calibri" w:cs="Calibri"/>
               </w:rPr>
             </w:pPr>
+            <w:r>
+              <w:rPr>
+                <w:rFonts w:ascii="Calibri" w:eastAsia="Calibri" w:hAnsi="Calibri" w:cs="Calibri"/>
+              </w:rPr>
+              <w:t>N</w:t>
+            </w:r>
           </w:p>
         </w:tc>
       </w:tr>
@@ -2712,6 +2692,12 @@
                 <w:rFonts w:ascii="Calibri" w:eastAsia="Calibri" w:hAnsi="Calibri" w:cs="Calibri"/>
               </w:rPr>
             </w:pPr>
+            <w:r>
+              <w:rPr>
+                <w:rFonts w:ascii="Calibri" w:eastAsia="Calibri" w:hAnsi="Calibri" w:cs="Calibri"/>
+              </w:rPr>
+              <w:t>Y</w:t>
+            </w:r>
           </w:p>
         </w:tc>
       </w:tr>
@@ -2750,6 +2736,12 @@
                 <w:rFonts w:ascii="Calibri" w:eastAsia="Calibri" w:hAnsi="Calibri" w:cs="Calibri"/>
               </w:rPr>
             </w:pPr>
+            <w:r>
+              <w:rPr>
+                <w:rFonts w:ascii="Calibri" w:eastAsia="Calibri" w:hAnsi="Calibri" w:cs="Calibri"/>
+              </w:rPr>
+              <w:t>Y</w:t>
+            </w:r>
           </w:p>
         </w:tc>
       </w:tr>
@@ -2787,6 +2779,12 @@
                 <w:rFonts w:ascii="Calibri" w:eastAsia="Calibri" w:hAnsi="Calibri" w:cs="Calibri"/>
               </w:rPr>
             </w:pPr>
+            <w:r>
+              <w:rPr>
+                <w:rFonts w:ascii="Calibri" w:eastAsia="Calibri" w:hAnsi="Calibri" w:cs="Calibri"/>
+              </w:rPr>
+              <w:t>Y</w:t>
+            </w:r>
           </w:p>
         </w:tc>
       </w:tr>
@@ -2824,6 +2822,12 @@
                 <w:rFonts w:ascii="Calibri" w:eastAsia="Calibri" w:hAnsi="Calibri" w:cs="Calibri"/>
               </w:rPr>
             </w:pPr>
+            <w:r>
+              <w:rPr>
+                <w:rFonts w:ascii="Calibri" w:eastAsia="Calibri" w:hAnsi="Calibri" w:cs="Calibri"/>
+              </w:rPr>
+              <w:t>Y</w:t>
+            </w:r>
           </w:p>
         </w:tc>
       </w:tr>
@@ -2861,6 +2865,12 @@
                 <w:rFonts w:ascii="Calibri" w:eastAsia="Calibri" w:hAnsi="Calibri" w:cs="Calibri"/>
               </w:rPr>
             </w:pPr>
+            <w:r>
+              <w:rPr>
+                <w:rFonts w:ascii="Calibri" w:eastAsia="Calibri" w:hAnsi="Calibri" w:cs="Calibri"/>
+              </w:rPr>
+              <w:t>Y</w:t>
+            </w:r>
           </w:p>
         </w:tc>
       </w:tr>
@@ -2898,6 +2908,12 @@
                 <w:rFonts w:ascii="Calibri" w:eastAsia="Calibri" w:hAnsi="Calibri" w:cs="Calibri"/>
               </w:rPr>
             </w:pPr>
+            <w:r>
+              <w:rPr>
+                <w:rFonts w:ascii="Calibri" w:eastAsia="Calibri" w:hAnsi="Calibri" w:cs="Calibri"/>
+              </w:rPr>
+              <w:t>Y</w:t>
+            </w:r>
           </w:p>
         </w:tc>
       </w:tr>
@@ -2935,6 +2951,12 @@
                 <w:rFonts w:ascii="Calibri" w:eastAsia="Calibri" w:hAnsi="Calibri" w:cs="Calibri"/>
               </w:rPr>
             </w:pPr>
+            <w:r>
+              <w:rPr>
+                <w:rFonts w:ascii="Calibri" w:eastAsia="Calibri" w:hAnsi="Calibri" w:cs="Calibri"/>
+              </w:rPr>
+              <w:t>Y</w:t>
+            </w:r>
           </w:p>
         </w:tc>
       </w:tr>
@@ -2972,6 +2994,12 @@
                 <w:rFonts w:ascii="Calibri" w:eastAsia="Calibri" w:hAnsi="Calibri" w:cs="Calibri"/>
               </w:rPr>
             </w:pPr>
+            <w:r>
+              <w:rPr>
+                <w:rFonts w:ascii="Calibri" w:eastAsia="Calibri" w:hAnsi="Calibri" w:cs="Calibri"/>
+              </w:rPr>
+              <w:t>N</w:t>
+            </w:r>
           </w:p>
         </w:tc>
       </w:tr>
@@ -3009,6 +3037,12 @@
                 <w:rFonts w:ascii="Calibri" w:eastAsia="Calibri" w:hAnsi="Calibri" w:cs="Calibri"/>
               </w:rPr>
             </w:pPr>
+            <w:r>
+              <w:rPr>
+                <w:rFonts w:ascii="Calibri" w:eastAsia="Calibri" w:hAnsi="Calibri" w:cs="Calibri"/>
+              </w:rPr>
+              <w:t>Y</w:t>
+            </w:r>
           </w:p>
         </w:tc>
       </w:tr>
@@ -3046,6 +3080,12 @@
                 <w:rFonts w:ascii="Calibri" w:eastAsia="Calibri" w:hAnsi="Calibri" w:cs="Calibri"/>
               </w:rPr>
             </w:pPr>
+            <w:r>
+              <w:rPr>
+                <w:rFonts w:ascii="Calibri" w:eastAsia="Calibri" w:hAnsi="Calibri" w:cs="Calibri"/>
+              </w:rPr>
+              <w:t>Y</w:t>
+            </w:r>
           </w:p>
         </w:tc>
       </w:tr>
@@ -3322,6 +3362,206 @@
                 <w:rFonts w:ascii="Calibri" w:eastAsia="Calibri" w:hAnsi="Calibri" w:cs="Calibri"/>
               </w:rPr>
             </w:pPr>
+            <w:proofErr w:type="spellStart"/>
+            <w:r>
+              <w:rPr>
+                <w:rFonts w:ascii="Calibri" w:eastAsia="Calibri" w:hAnsi="Calibri" w:cs="Calibri"/>
+              </w:rPr>
+              <w:t>TankGame.cs</w:t>
+            </w:r>
+            <w:proofErr w:type="spellEnd"/>
+          </w:p>
+        </w:tc>
+        <w:tc>
+          <w:tcPr>
+            <w:tcW w:w="1701" w:type="dxa"/>
+          </w:tcPr>
+          <w:p>
+            <w:pPr>
+              <w:spacing w:before="120" w:after="120"/>
+              <w:rPr>
+                <w:rFonts w:ascii="Calibri" w:eastAsia="Calibri" w:hAnsi="Calibri" w:cs="Calibri"/>
+              </w:rPr>
+            </w:pPr>
+            <w:r>
+              <w:rPr>
+                <w:rFonts w:ascii="Calibri" w:eastAsia="Calibri" w:hAnsi="Calibri" w:cs="Calibri"/>
+              </w:rPr>
+              <w:t>Line 463 - 478</w:t>
+            </w:r>
+          </w:p>
+        </w:tc>
+      </w:tr>
+      <w:tr>
+        <w:tc>
+          <w:tcPr>
+            <w:tcW w:w="4535" w:type="dxa"/>
+          </w:tcPr>
+          <w:p>
+            <w:pPr>
+              <w:spacing w:before="120" w:after="120"/>
+              <w:rPr>
+                <w:rFonts w:eastAsia="Calibri" w:cstheme="minorHAnsi"/>
+              </w:rPr>
+            </w:pPr>
+            <w:r>
+              <w:rPr>
+                <w:rStyle w:val="textlayer--absolute"/>
+                <w:rFonts w:cstheme="minorHAnsi"/>
+              </w:rPr>
+              <w:t>A matrix hierarchy is correctly implemented (moving the tank base affects the position/orientation of the turret; the bullet is not affected by changes in either the turret or tank base)</w:t>
+            </w:r>
+          </w:p>
+        </w:tc>
+        <w:tc>
+          <w:tcPr>
+            <w:tcW w:w="3206" w:type="dxa"/>
+          </w:tcPr>
+          <w:p>
+            <w:pPr>
+              <w:spacing w:before="120" w:after="120"/>
+              <w:rPr>
+                <w:rFonts w:ascii="Calibri" w:eastAsia="Calibri" w:hAnsi="Calibri" w:cs="Calibri"/>
+              </w:rPr>
+            </w:pPr>
+            <w:proofErr w:type="spellStart"/>
+            <w:r>
+              <w:rPr>
+                <w:rFonts w:ascii="Calibri" w:eastAsia="Calibri" w:hAnsi="Calibri" w:cs="Calibri"/>
+              </w:rPr>
+              <w:t>TankGame.cs</w:t>
+            </w:r>
+            <w:proofErr w:type="spellEnd"/>
+          </w:p>
+          <w:p>
+            <w:pPr>
+              <w:spacing w:before="120" w:after="120"/>
+              <w:rPr>
+                <w:rFonts w:ascii="Calibri" w:eastAsia="Calibri" w:hAnsi="Calibri" w:cs="Calibri"/>
+              </w:rPr>
+            </w:pPr>
+          </w:p>
+        </w:tc>
+        <w:tc>
+          <w:tcPr>
+            <w:tcW w:w="1701" w:type="dxa"/>
+          </w:tcPr>
+          <w:p>
+            <w:pPr>
+              <w:spacing w:before="120" w:after="120"/>
+              <w:rPr>
+                <w:rFonts w:ascii="Calibri" w:eastAsia="Calibri" w:hAnsi="Calibri" w:cs="Calibri"/>
+              </w:rPr>
+            </w:pPr>
+            <w:r>
+              <w:rPr>
+                <w:rFonts w:ascii="Calibri" w:eastAsia="Calibri" w:hAnsi="Calibri" w:cs="Calibri"/>
+              </w:rPr>
+              <w:t>Line 463-478</w:t>
+            </w:r>
+          </w:p>
+        </w:tc>
+      </w:tr>
+      <w:tr>
+        <w:tc>
+          <w:tcPr>
+            <w:tcW w:w="4535" w:type="dxa"/>
+          </w:tcPr>
+          <w:p>
+            <w:pPr>
+              <w:spacing w:before="120" w:after="120"/>
+              <w:rPr>
+                <w:rFonts w:eastAsia="Calibri" w:cstheme="minorHAnsi"/>
+              </w:rPr>
+            </w:pPr>
+            <w:r>
+              <w:rPr>
+                <w:rStyle w:val="textlayer--absolute"/>
+                <w:rFonts w:cstheme="minorHAnsi"/>
+              </w:rPr>
+              <w:t>The program accepts user input in the manner specified in the requirements above</w:t>
+            </w:r>
+          </w:p>
+        </w:tc>
+        <w:tc>
+          <w:tcPr>
+            <w:tcW w:w="3206" w:type="dxa"/>
+          </w:tcPr>
+          <w:p>
+            <w:pPr>
+              <w:spacing w:before="120" w:after="120"/>
+              <w:rPr>
+                <w:rFonts w:ascii="Calibri" w:eastAsia="Calibri" w:hAnsi="Calibri" w:cs="Calibri"/>
+              </w:rPr>
+            </w:pPr>
+            <w:proofErr w:type="spellStart"/>
+            <w:r>
+              <w:rPr>
+                <w:rFonts w:ascii="Calibri" w:eastAsia="Calibri" w:hAnsi="Calibri" w:cs="Calibri"/>
+              </w:rPr>
+              <w:t>TankGame.cs</w:t>
+            </w:r>
+            <w:proofErr w:type="spellEnd"/>
+          </w:p>
+        </w:tc>
+        <w:tc>
+          <w:tcPr>
+            <w:tcW w:w="1701" w:type="dxa"/>
+          </w:tcPr>
+          <w:p>
+            <w:pPr>
+              <w:spacing w:before="120" w:after="120"/>
+              <w:rPr>
+                <w:rFonts w:ascii="Calibri" w:eastAsia="Calibri" w:hAnsi="Calibri" w:cs="Calibri"/>
+              </w:rPr>
+            </w:pPr>
+            <w:r>
+              <w:rPr>
+                <w:rFonts w:ascii="Calibri" w:eastAsia="Calibri" w:hAnsi="Calibri" w:cs="Calibri"/>
+              </w:rPr>
+              <w:t>414-460</w:t>
+            </w:r>
+          </w:p>
+        </w:tc>
+      </w:tr>
+      <w:tr>
+        <w:tc>
+          <w:tcPr>
+            <w:tcW w:w="4535" w:type="dxa"/>
+          </w:tcPr>
+          <w:p>
+            <w:pPr>
+              <w:spacing w:before="120" w:after="120"/>
+              <w:rPr>
+                <w:rFonts w:eastAsia="Calibri" w:cstheme="minorHAnsi"/>
+              </w:rPr>
+            </w:pPr>
+            <w:r>
+              <w:rPr>
+                <w:rStyle w:val="textlayer--absolute"/>
+                <w:rFonts w:cstheme="minorHAnsi"/>
+              </w:rPr>
+              <w:t>You have included commit logs or other similar evidence showing the use of version control software for the duration of the project</w:t>
+            </w:r>
+          </w:p>
+        </w:tc>
+        <w:tc>
+          <w:tcPr>
+            <w:tcW w:w="3206" w:type="dxa"/>
+          </w:tcPr>
+          <w:p>
+            <w:pPr>
+              <w:spacing w:before="120" w:after="120"/>
+              <w:rPr>
+                <w:rFonts w:ascii="Calibri" w:eastAsia="Calibri" w:hAnsi="Calibri" w:cs="Calibri"/>
+              </w:rPr>
+            </w:pPr>
+            <w:r>
+              <w:rPr>
+                <w:rFonts w:ascii="Calibri" w:eastAsia="Calibri" w:hAnsi="Calibri" w:cs="Calibri"/>
+              </w:rPr>
+              <w:t>Yes, located in commit.txt inside of zip folder</w:t>
+            </w:r>
           </w:p>
         </w:tc>
         <w:tc>
@@ -3355,7 +3595,7 @@
                 <w:rStyle w:val="textlayer--absolute"/>
                 <w:rFonts w:cstheme="minorHAnsi"/>
               </w:rPr>
-              <w:t>A matrix hierarchy is correctly implemented (moving the tank base affects the position/orientation of the turret; the bullet is not affected by changes in either the turret or tank base)</w:t>
+              <w:t>Your Vector and Matrix classes are included in your project</w:t>
             </w:r>
           </w:p>
         </w:tc>
@@ -3370,6 +3610,14 @@
                 <w:rFonts w:ascii="Calibri" w:eastAsia="Calibri" w:hAnsi="Calibri" w:cs="Calibri"/>
               </w:rPr>
             </w:pPr>
+            <w:proofErr w:type="spellStart"/>
+            <w:r>
+              <w:rPr>
+                <w:rFonts w:ascii="Calibri" w:eastAsia="Calibri" w:hAnsi="Calibri" w:cs="Calibri"/>
+              </w:rPr>
+              <w:t>TankGame.cs</w:t>
+            </w:r>
+            <w:proofErr w:type="spellEnd"/>
           </w:p>
         </w:tc>
         <w:tc>
@@ -3383,6 +3631,12 @@
                 <w:rFonts w:ascii="Calibri" w:eastAsia="Calibri" w:hAnsi="Calibri" w:cs="Calibri"/>
               </w:rPr>
             </w:pPr>
+            <w:r>
+              <w:rPr>
+                <w:rFonts w:ascii="Calibri" w:eastAsia="Calibri" w:hAnsi="Calibri" w:cs="Calibri"/>
+              </w:rPr>
+              <w:t>Line 5</w:t>
+            </w:r>
           </w:p>
         </w:tc>
       </w:tr>
@@ -3403,7 +3657,7 @@
                 <w:rStyle w:val="textlayer--absolute"/>
                 <w:rFonts w:cstheme="minorHAnsi"/>
               </w:rPr>
-              <w:t>The program accepts user input in the manner specified in the requirements above</w:t>
+              <w:t>Your project opens a graphic display window and draws a tank</w:t>
             </w:r>
           </w:p>
         </w:tc>
@@ -3418,6 +3672,20 @@
                 <w:rFonts w:ascii="Calibri" w:eastAsia="Calibri" w:hAnsi="Calibri" w:cs="Calibri"/>
               </w:rPr>
             </w:pPr>
+            <w:proofErr w:type="spellStart"/>
+            <w:r>
+              <w:rPr>
+                <w:rFonts w:ascii="Calibri" w:eastAsia="Calibri" w:hAnsi="Calibri" w:cs="Calibri"/>
+              </w:rPr>
+              <w:t>Program.cs</w:t>
+            </w:r>
+            <w:proofErr w:type="spellEnd"/>
+            <w:r>
+              <w:rPr>
+                <w:rFonts w:ascii="Calibri" w:eastAsia="Calibri" w:hAnsi="Calibri" w:cs="Calibri"/>
+              </w:rPr>
+              <w:t xml:space="preserve"> </w:t>
+            </w:r>
           </w:p>
         </w:tc>
         <w:tc>
@@ -3431,6 +3699,12 @@
                 <w:rFonts w:ascii="Calibri" w:eastAsia="Calibri" w:hAnsi="Calibri" w:cs="Calibri"/>
               </w:rPr>
             </w:pPr>
+            <w:r>
+              <w:rPr>
+                <w:rFonts w:ascii="Calibri" w:eastAsia="Calibri" w:hAnsi="Calibri" w:cs="Calibri"/>
+              </w:rPr>
+              <w:t>Line 17</w:t>
+            </w:r>
           </w:p>
         </w:tc>
       </w:tr>
@@ -3451,7 +3725,7 @@
                 <w:rStyle w:val="textlayer--absolute"/>
                 <w:rFonts w:cstheme="minorHAnsi"/>
               </w:rPr>
-              <w:t>You have included commit logs or other similar evidence showing the use of version control software for the duration of the project</w:t>
+              <w:t>The turret rotates correctly</w:t>
             </w:r>
           </w:p>
         </w:tc>
@@ -3466,6 +3740,14 @@
                 <w:rFonts w:ascii="Calibri" w:eastAsia="Calibri" w:hAnsi="Calibri" w:cs="Calibri"/>
               </w:rPr>
             </w:pPr>
+            <w:proofErr w:type="spellStart"/>
+            <w:r>
+              <w:rPr>
+                <w:rFonts w:ascii="Calibri" w:eastAsia="Calibri" w:hAnsi="Calibri" w:cs="Calibri"/>
+              </w:rPr>
+              <w:t>TankGame.cs</w:t>
+            </w:r>
+            <w:proofErr w:type="spellEnd"/>
           </w:p>
         </w:tc>
         <w:tc>
@@ -3479,6 +3761,12 @@
                 <w:rFonts w:ascii="Calibri" w:eastAsia="Calibri" w:hAnsi="Calibri" w:cs="Calibri"/>
               </w:rPr>
             </w:pPr>
+            <w:r>
+              <w:rPr>
+                <w:rFonts w:ascii="Calibri" w:eastAsia="Calibri" w:hAnsi="Calibri" w:cs="Calibri"/>
+              </w:rPr>
+              <w:t>Line 439-447</w:t>
+            </w:r>
           </w:p>
         </w:tc>
       </w:tr>
@@ -3499,150 +3787,6 @@
                 <w:rStyle w:val="textlayer--absolute"/>
                 <w:rFonts w:cstheme="minorHAnsi"/>
               </w:rPr>
-              <w:t>Your Vector and Matrix classes are included in your project</w:t>
-            </w:r>
-          </w:p>
-        </w:tc>
-        <w:tc>
-          <w:tcPr>
-            <w:tcW w:w="3206" w:type="dxa"/>
-          </w:tcPr>
-          <w:p>
-            <w:pPr>
-              <w:spacing w:before="120" w:after="120"/>
-              <w:rPr>
-                <w:rFonts w:ascii="Calibri" w:eastAsia="Calibri" w:hAnsi="Calibri" w:cs="Calibri"/>
-              </w:rPr>
-            </w:pPr>
-          </w:p>
-        </w:tc>
-        <w:tc>
-          <w:tcPr>
-            <w:tcW w:w="1701" w:type="dxa"/>
-          </w:tcPr>
-          <w:p>
-            <w:pPr>
-              <w:spacing w:before="120" w:after="120"/>
-              <w:rPr>
-                <w:rFonts w:ascii="Calibri" w:eastAsia="Calibri" w:hAnsi="Calibri" w:cs="Calibri"/>
-              </w:rPr>
-            </w:pPr>
-          </w:p>
-        </w:tc>
-      </w:tr>
-      <w:tr>
-        <w:tc>
-          <w:tcPr>
-            <w:tcW w:w="4535" w:type="dxa"/>
-          </w:tcPr>
-          <w:p>
-            <w:pPr>
-              <w:spacing w:before="120" w:after="120"/>
-              <w:rPr>
-                <w:rFonts w:eastAsia="Calibri" w:cstheme="minorHAnsi"/>
-              </w:rPr>
-            </w:pPr>
-            <w:r>
-              <w:rPr>
-                <w:rStyle w:val="textlayer--absolute"/>
-                <w:rFonts w:cstheme="minorHAnsi"/>
-              </w:rPr>
-              <w:t>Your project opens a graphic display window and draws a tank</w:t>
-            </w:r>
-          </w:p>
-        </w:tc>
-        <w:tc>
-          <w:tcPr>
-            <w:tcW w:w="3206" w:type="dxa"/>
-          </w:tcPr>
-          <w:p>
-            <w:pPr>
-              <w:spacing w:before="120" w:after="120"/>
-              <w:rPr>
-                <w:rFonts w:ascii="Calibri" w:eastAsia="Calibri" w:hAnsi="Calibri" w:cs="Calibri"/>
-              </w:rPr>
-            </w:pPr>
-          </w:p>
-        </w:tc>
-        <w:tc>
-          <w:tcPr>
-            <w:tcW w:w="1701" w:type="dxa"/>
-          </w:tcPr>
-          <w:p>
-            <w:pPr>
-              <w:spacing w:before="120" w:after="120"/>
-              <w:rPr>
-                <w:rFonts w:ascii="Calibri" w:eastAsia="Calibri" w:hAnsi="Calibri" w:cs="Calibri"/>
-              </w:rPr>
-            </w:pPr>
-          </w:p>
-        </w:tc>
-      </w:tr>
-      <w:tr>
-        <w:tc>
-          <w:tcPr>
-            <w:tcW w:w="4535" w:type="dxa"/>
-          </w:tcPr>
-          <w:p>
-            <w:pPr>
-              <w:spacing w:before="120" w:after="120"/>
-              <w:rPr>
-                <w:rFonts w:eastAsia="Calibri" w:cstheme="minorHAnsi"/>
-              </w:rPr>
-            </w:pPr>
-            <w:r>
-              <w:rPr>
-                <w:rStyle w:val="textlayer--absolute"/>
-                <w:rFonts w:cstheme="minorHAnsi"/>
-              </w:rPr>
-              <w:t>The turret rotates correctly</w:t>
-            </w:r>
-          </w:p>
-        </w:tc>
-        <w:tc>
-          <w:tcPr>
-            <w:tcW w:w="3206" w:type="dxa"/>
-          </w:tcPr>
-          <w:p>
-            <w:pPr>
-              <w:spacing w:before="120" w:after="120"/>
-              <w:rPr>
-                <w:rFonts w:ascii="Calibri" w:eastAsia="Calibri" w:hAnsi="Calibri" w:cs="Calibri"/>
-              </w:rPr>
-            </w:pPr>
-          </w:p>
-        </w:tc>
-        <w:tc>
-          <w:tcPr>
-            <w:tcW w:w="1701" w:type="dxa"/>
-          </w:tcPr>
-          <w:p>
-            <w:pPr>
-              <w:spacing w:before="120" w:after="120"/>
-              <w:rPr>
-                <w:rFonts w:ascii="Calibri" w:eastAsia="Calibri" w:hAnsi="Calibri" w:cs="Calibri"/>
-              </w:rPr>
-            </w:pPr>
-          </w:p>
-        </w:tc>
-      </w:tr>
-      <w:tr>
-        <w:tc>
-          <w:tcPr>
-            <w:tcW w:w="4535" w:type="dxa"/>
-          </w:tcPr>
-          <w:p>
-            <w:pPr>
-              <w:spacing w:before="120" w:after="120"/>
-              <w:rPr>
-                <w:rFonts w:eastAsia="Calibri" w:cstheme="minorHAnsi"/>
-              </w:rPr>
-            </w:pPr>
-            <w:r>
-              <w:rPr>
-                <w:rStyle w:val="textlayer--absolute"/>
-                <w:rFonts w:cstheme="minorHAnsi"/>
-              </w:rPr>
               <w:t>The bullet spawns at the correct position and travels in the direction the turret is pointing</w:t>
             </w:r>
           </w:p>
@@ -3658,6 +3802,14 @@
                 <w:rFonts w:ascii="Calibri" w:eastAsia="Calibri" w:hAnsi="Calibri" w:cs="Calibri"/>
               </w:rPr>
             </w:pPr>
+            <w:proofErr w:type="spellStart"/>
+            <w:r>
+              <w:rPr>
+                <w:rFonts w:ascii="Calibri" w:eastAsia="Calibri" w:hAnsi="Calibri" w:cs="Calibri"/>
+              </w:rPr>
+              <w:t>TankGame.cs</w:t>
+            </w:r>
+            <w:proofErr w:type="spellEnd"/>
           </w:p>
         </w:tc>
         <w:tc>
@@ -3671,6 +3823,12 @@
                 <w:rFonts w:ascii="Calibri" w:eastAsia="Calibri" w:hAnsi="Calibri" w:cs="Calibri"/>
               </w:rPr>
             </w:pPr>
+            <w:r>
+              <w:rPr>
+                <w:rFonts w:ascii="Calibri" w:eastAsia="Calibri" w:hAnsi="Calibri" w:cs="Calibri"/>
+              </w:rPr>
+              <w:t>Line 455-456</w:t>
+            </w:r>
           </w:p>
         </w:tc>
       </w:tr>
@@ -6012,6 +6170,7 @@
     <w:rsid w:val="005B77FA"/>
     <w:rsid w:val="005E050A"/>
     <w:rsid w:val="00673284"/>
+    <w:rsid w:val="007747E4"/>
     <w:rsid w:val="0087055F"/>
     <w:rsid w:val="0088476B"/>
     <w:rsid w:val="008E1C59"/>
@@ -8727,6 +8886,12 @@
 </file>
 
 <file path=customXml/item1.xml><?xml version="1.0" encoding="utf-8"?>
+<p:properties xmlns:p="http://schemas.microsoft.com/office/2006/metadata/properties" xmlns:xsi="http://www.w3.org/2001/XMLSchema-instance" xmlns:pc="http://schemas.microsoft.com/office/infopath/2007/PartnerControls">
+  <documentManagement/>
+</p:properties>
+</file>
+
+<file path=customXml/item2.xml><?xml version="1.0" encoding="utf-8"?>
 <ct:contentTypeSchema xmlns:ct="http://schemas.microsoft.com/office/2006/metadata/contentType" xmlns:ma="http://schemas.microsoft.com/office/2006/metadata/properties/metaAttributes" ct:_="" ma:_="" ma:contentTypeName="Document" ma:contentTypeID="0x01010074F10D0031F0BF458937D03CD959F800" ma:contentTypeVersion="7" ma:contentTypeDescription="Create a new document." ma:contentTypeScope="" ma:versionID="cd5dc5177ce39f5eefd2d36a9017b873">
   <xsd:schema xmlns:xsd="http://www.w3.org/2001/XMLSchema" xmlns:xs="http://www.w3.org/2001/XMLSchema" xmlns:p="http://schemas.microsoft.com/office/2006/metadata/properties" xmlns:ns2="d3e75b01-560b-433b-b252-2f7f4dd541a7" targetNamespace="http://schemas.microsoft.com/office/2006/metadata/properties" ma:root="true" ma:fieldsID="78457aa718daa4f1f188928f54b95684" ns2:_="">
     <xsd:import namespace="d3e75b01-560b-433b-b252-2f7f4dd541a7"/>
@@ -8890,12 +9055,6 @@
 </ct:contentTypeSchema>
 </file>
 
-<file path=customXml/item2.xml><?xml version="1.0" encoding="utf-8"?>
-<p:properties xmlns:p="http://schemas.microsoft.com/office/2006/metadata/properties" xmlns:xsi="http://www.w3.org/2001/XMLSchema-instance" xmlns:pc="http://schemas.microsoft.com/office/infopath/2007/PartnerControls">
-  <documentManagement/>
-</p:properties>
-</file>
-
 <file path=customXml/item3.xml><?xml version="1.0" encoding="utf-8"?>
 <?mso-contentType ?>
 <FormTemplates xmlns="http://schemas.microsoft.com/sharepoint/v3/contenttype/forms">
@@ -8910,6 +9069,15 @@
 </file>
 
 <file path=customXml/itemProps1.xml><?xml version="1.0" encoding="utf-8"?>
+<ds:datastoreItem xmlns:ds="http://schemas.openxmlformats.org/officeDocument/2006/customXml" ds:itemID="{769F01C0-293D-4546-ABBC-E35D8EC92D8E}">
+  <ds:schemaRefs>
+    <ds:schemaRef ds:uri="http://schemas.microsoft.com/office/2006/metadata/properties"/>
+    <ds:schemaRef ds:uri="http://schemas.microsoft.com/office/infopath/2007/PartnerControls"/>
+  </ds:schemaRefs>
+</ds:datastoreItem>
+</file>
+
+<file path=customXml/itemProps2.xml><?xml version="1.0" encoding="utf-8"?>
 <ds:datastoreItem xmlns:ds="http://schemas.openxmlformats.org/officeDocument/2006/customXml" ds:itemID="{40D84C95-BF17-4CAA-81AF-BA8C88B4DE02}">
   <ds:schemaRefs>
     <ds:schemaRef ds:uri="http://schemas.microsoft.com/office/2006/metadata/contentType"/>
@@ -8927,15 +9095,6 @@
 </ds:datastoreItem>
 </file>
 
-<file path=customXml/itemProps2.xml><?xml version="1.0" encoding="utf-8"?>
-<ds:datastoreItem xmlns:ds="http://schemas.openxmlformats.org/officeDocument/2006/customXml" ds:itemID="{769F01C0-293D-4546-ABBC-E35D8EC92D8E}">
-  <ds:schemaRefs>
-    <ds:schemaRef ds:uri="http://schemas.microsoft.com/office/2006/metadata/properties"/>
-    <ds:schemaRef ds:uri="http://schemas.microsoft.com/office/infopath/2007/PartnerControls"/>
-  </ds:schemaRefs>
-</ds:datastoreItem>
-</file>
-
 <file path=customXml/itemProps3.xml><?xml version="1.0" encoding="utf-8"?>
 <ds:datastoreItem xmlns:ds="http://schemas.openxmlformats.org/officeDocument/2006/customXml" ds:itemID="{E3564FE0-7C0F-46A2-B039-25CE8DD9FF66}">
   <ds:schemaRefs>
@@ -8945,7 +9104,7 @@
 </file>
 
 <file path=customXml/itemProps4.xml><?xml version="1.0" encoding="utf-8"?>
-<ds:datastoreItem xmlns:ds="http://schemas.openxmlformats.org/officeDocument/2006/customXml" ds:itemID="{A78D1BCA-8CD4-4CB5-BA84-C0D65392A39B}">
+<ds:datastoreItem xmlns:ds="http://schemas.openxmlformats.org/officeDocument/2006/customXml" ds:itemID="{2CFEB768-B1CF-47F6-8B20-17A2CE4339F3}">
   <ds:schemaRefs>
     <ds:schemaRef ds:uri="http://schemas.openxmlformats.org/officeDocument/2006/bibliography"/>
   </ds:schemaRefs>

</xml_diff>